<commit_message>
Updates to Nucleus building
Nucleons now distributed evenly over the nucleus. Nuclei arrays now
track x, y, and z nucleon coordinates. Improvements to collision
detection.
</commit_message>
<xml_diff>
--- a/SeniorProject/Outline.docx
+++ b/SeniorProject/Outline.docx
@@ -150,6 +150,14 @@
         </w:rPr>
         <w:t>Analytic vs. Monte Carlo models</w:t>
       </w:r>
+      <w:r>
+        <w:rPr>
+          <w:rFonts w:ascii="Times New Roman" w:hAnsi="Times New Roman" w:cs="Times New Roman"/>
+          <w:sz w:val="24"/>
+          <w:szCs w:val="24"/>
+        </w:rPr>
+        <w:t xml:space="preserve"> (add equations for analytic approach)</w:t>
+      </w:r>
     </w:p>
     <w:p>
       <w:pPr>
@@ -344,533 +352,552 @@
           <w:szCs w:val="24"/>
         </w:rPr>
         <w:t>Compare to figure 17 of arxiv results.</w:t>
+      </w:r>
+    </w:p>
+    <w:p>
+      <w:pPr>
+        <w:pStyle w:val="ListParagraph"/>
+        <w:ind w:left="1800"/>
+        <w:rPr>
+          <w:rFonts w:ascii="Times New Roman" w:hAnsi="Times New Roman" w:cs="Times New Roman"/>
+          <w:sz w:val="24"/>
+          <w:szCs w:val="24"/>
+        </w:rPr>
+      </w:pPr>
+      <w:r>
+        <w:rPr>
+          <w:rFonts w:ascii="Times New Roman" w:hAnsi="Times New Roman" w:cs="Times New Roman"/>
+          <w:sz w:val="24"/>
+          <w:szCs w:val="24"/>
+        </w:rPr>
+        <w:t>___</w:t>
+      </w:r>
+    </w:p>
+    <w:p>
+      <w:pPr>
+        <w:pStyle w:val="ListParagraph"/>
+        <w:numPr>
+          <w:ilvl w:val="1"/>
+          <w:numId w:val="2"/>
+        </w:numPr>
+        <w:rPr>
+          <w:rFonts w:ascii="Times New Roman" w:hAnsi="Times New Roman" w:cs="Times New Roman"/>
+          <w:sz w:val="24"/>
+          <w:szCs w:val="24"/>
+        </w:rPr>
+      </w:pPr>
+      <w:r>
+        <w:rPr>
+          <w:rFonts w:ascii="Times New Roman" w:hAnsi="Times New Roman" w:cs="Times New Roman"/>
+          <w:sz w:val="24"/>
+          <w:szCs w:val="24"/>
+        </w:rPr>
+        <w:t>Objectives of program</w:t>
+      </w:r>
+    </w:p>
+    <w:p>
+      <w:pPr>
+        <w:pStyle w:val="ListParagraph"/>
+        <w:numPr>
+          <w:ilvl w:val="2"/>
+          <w:numId w:val="2"/>
+        </w:numPr>
+        <w:rPr>
+          <w:rFonts w:ascii="Times New Roman" w:hAnsi="Times New Roman" w:cs="Times New Roman"/>
+          <w:sz w:val="24"/>
+          <w:szCs w:val="24"/>
+        </w:rPr>
+      </w:pPr>
+      <w:r>
+        <w:rPr>
+          <w:rFonts w:ascii="Times New Roman" w:hAnsi="Times New Roman" w:cs="Times New Roman"/>
+          <w:sz w:val="24"/>
+          <w:szCs w:val="24"/>
+        </w:rPr>
+        <w:t>Freely available Github project</w:t>
+      </w:r>
+    </w:p>
+    <w:p>
+      <w:pPr>
+        <w:pStyle w:val="ListParagraph"/>
+        <w:numPr>
+          <w:ilvl w:val="3"/>
+          <w:numId w:val="2"/>
+        </w:numPr>
+        <w:rPr>
+          <w:rFonts w:ascii="Times New Roman" w:hAnsi="Times New Roman" w:cs="Times New Roman"/>
+          <w:sz w:val="24"/>
+          <w:szCs w:val="24"/>
+        </w:rPr>
+      </w:pPr>
+      <w:r>
+        <w:rPr>
+          <w:rFonts w:ascii="Times New Roman" w:hAnsi="Times New Roman" w:cs="Times New Roman"/>
+          <w:sz w:val="24"/>
+          <w:szCs w:val="24"/>
+        </w:rPr>
+        <w:t>Provide user-friendly code to utilize Monte Carlo Glauber model to collide different elements on demand</w:t>
+      </w:r>
+    </w:p>
+    <w:p>
+      <w:pPr>
+        <w:pStyle w:val="ListParagraph"/>
+        <w:numPr>
+          <w:ilvl w:val="2"/>
+          <w:numId w:val="2"/>
+        </w:numPr>
+        <w:rPr>
+          <w:rFonts w:ascii="Times New Roman" w:hAnsi="Times New Roman" w:cs="Times New Roman"/>
+          <w:sz w:val="24"/>
+          <w:szCs w:val="24"/>
+        </w:rPr>
+      </w:pPr>
+      <w:r>
+        <w:rPr>
+          <w:rFonts w:ascii="Times New Roman" w:hAnsi="Times New Roman" w:cs="Times New Roman"/>
+          <w:sz w:val="24"/>
+          <w:szCs w:val="24"/>
+        </w:rPr>
+        <w:t>Provide analysis on on-going collisions being explored at RHIC and LHC</w:t>
+      </w:r>
+    </w:p>
+    <w:p>
+      <w:pPr>
+        <w:pStyle w:val="ListParagraph"/>
+        <w:ind w:left="1080"/>
+        <w:rPr>
+          <w:rFonts w:ascii="Times New Roman" w:hAnsi="Times New Roman" w:cs="Times New Roman"/>
+          <w:sz w:val="24"/>
+          <w:szCs w:val="24"/>
+        </w:rPr>
+      </w:pPr>
+      <w:r>
+        <w:rPr>
+          <w:rFonts w:ascii="Times New Roman" w:hAnsi="Times New Roman" w:cs="Times New Roman"/>
+          <w:sz w:val="24"/>
+          <w:szCs w:val="24"/>
+        </w:rPr>
+        <w:t>____</w:t>
+      </w:r>
+    </w:p>
+    <w:p>
+      <w:pPr>
+        <w:pStyle w:val="ListParagraph"/>
+        <w:numPr>
+          <w:ilvl w:val="0"/>
+          <w:numId w:val="2"/>
+        </w:numPr>
+        <w:rPr>
+          <w:rFonts w:ascii="Times New Roman" w:hAnsi="Times New Roman" w:cs="Times New Roman"/>
+          <w:sz w:val="24"/>
+          <w:szCs w:val="24"/>
+        </w:rPr>
+      </w:pPr>
+      <w:r>
+        <w:rPr>
+          <w:rFonts w:ascii="Times New Roman" w:hAnsi="Times New Roman" w:cs="Times New Roman"/>
+          <w:sz w:val="24"/>
+          <w:szCs w:val="24"/>
+        </w:rPr>
+        <w:t>Data</w:t>
+      </w:r>
+    </w:p>
+    <w:p>
+      <w:pPr>
+        <w:pStyle w:val="ListParagraph"/>
+        <w:numPr>
+          <w:ilvl w:val="1"/>
+          <w:numId w:val="2"/>
+        </w:numPr>
+        <w:rPr>
+          <w:rFonts w:ascii="Times New Roman" w:hAnsi="Times New Roman" w:cs="Times New Roman"/>
+          <w:sz w:val="24"/>
+          <w:szCs w:val="24"/>
+        </w:rPr>
+      </w:pPr>
+      <w:r>
+        <w:rPr>
+          <w:rFonts w:ascii="Times New Roman" w:hAnsi="Times New Roman" w:cs="Times New Roman"/>
+          <w:sz w:val="24"/>
+          <w:szCs w:val="24"/>
+        </w:rPr>
+        <w:t>Source of data</w:t>
+      </w:r>
+    </w:p>
+    <w:p>
+      <w:pPr>
+        <w:pStyle w:val="ListParagraph"/>
+        <w:numPr>
+          <w:ilvl w:val="1"/>
+          <w:numId w:val="2"/>
+        </w:numPr>
+        <w:rPr>
+          <w:rFonts w:ascii="Times New Roman" w:hAnsi="Times New Roman" w:cs="Times New Roman"/>
+          <w:sz w:val="24"/>
+          <w:szCs w:val="24"/>
+        </w:rPr>
+      </w:pPr>
+      <w:r>
+        <w:rPr>
+          <w:rFonts w:ascii="Times New Roman" w:hAnsi="Times New Roman" w:cs="Times New Roman"/>
+          <w:sz w:val="24"/>
+          <w:szCs w:val="24"/>
+        </w:rPr>
+        <w:t>References to Cern and DeVries results.</w:t>
+      </w:r>
+    </w:p>
+    <w:p>
+      <w:pPr>
+        <w:pStyle w:val="ListParagraph"/>
+        <w:rPr>
+          <w:rFonts w:ascii="Times New Roman" w:hAnsi="Times New Roman" w:cs="Times New Roman"/>
+          <w:sz w:val="24"/>
+          <w:szCs w:val="24"/>
+        </w:rPr>
+      </w:pPr>
+      <w:r>
+        <w:rPr>
+          <w:rFonts w:ascii="Times New Roman" w:hAnsi="Times New Roman" w:cs="Times New Roman"/>
+          <w:sz w:val="24"/>
+          <w:szCs w:val="24"/>
+        </w:rPr>
+        <w:t>_</w:t>
+      </w:r>
+    </w:p>
+    <w:p>
+      <w:pPr>
+        <w:pStyle w:val="ListParagraph"/>
+        <w:numPr>
+          <w:ilvl w:val="0"/>
+          <w:numId w:val="2"/>
+        </w:numPr>
+        <w:rPr>
+          <w:rFonts w:ascii="Times New Roman" w:hAnsi="Times New Roman" w:cs="Times New Roman"/>
+          <w:sz w:val="24"/>
+          <w:szCs w:val="24"/>
+        </w:rPr>
+      </w:pPr>
+      <w:r>
+        <w:rPr>
+          <w:rFonts w:ascii="Times New Roman" w:hAnsi="Times New Roman" w:cs="Times New Roman"/>
+          <w:sz w:val="24"/>
+          <w:szCs w:val="24"/>
+        </w:rPr>
+        <w:t>Program</w:t>
+      </w:r>
+    </w:p>
+    <w:p>
+      <w:pPr>
+        <w:pStyle w:val="ListParagraph"/>
+        <w:numPr>
+          <w:ilvl w:val="1"/>
+          <w:numId w:val="2"/>
+        </w:numPr>
+        <w:rPr>
+          <w:rFonts w:ascii="Times New Roman" w:hAnsi="Times New Roman" w:cs="Times New Roman"/>
+          <w:sz w:val="24"/>
+          <w:szCs w:val="24"/>
+        </w:rPr>
+      </w:pPr>
+      <w:r>
+        <w:rPr>
+          <w:rFonts w:ascii="Times New Roman" w:hAnsi="Times New Roman" w:cs="Times New Roman"/>
+          <w:sz w:val="24"/>
+          <w:szCs w:val="24"/>
+        </w:rPr>
+        <w:t>Examples to test to show how code is run</w:t>
+      </w:r>
+    </w:p>
+    <w:p>
+      <w:pPr>
+        <w:pStyle w:val="ListParagraph"/>
+        <w:numPr>
+          <w:ilvl w:val="1"/>
+          <w:numId w:val="2"/>
+        </w:numPr>
+        <w:rPr>
+          <w:rFonts w:ascii="Times New Roman" w:hAnsi="Times New Roman" w:cs="Times New Roman"/>
+          <w:sz w:val="24"/>
+          <w:szCs w:val="24"/>
+        </w:rPr>
+      </w:pPr>
+      <w:r>
+        <w:rPr>
+          <w:rFonts w:ascii="Times New Roman" w:hAnsi="Times New Roman" w:cs="Times New Roman"/>
+          <w:sz w:val="24"/>
+          <w:szCs w:val="24"/>
+        </w:rPr>
+        <w:t xml:space="preserve">Shows results for Au+Au at 200 GeV for comparison to </w:t>
+      </w:r>
+      <w:r>
+        <w:rPr>
+          <w:rFonts w:ascii="Times New Roman" w:hAnsi="Times New Roman" w:cs="Times New Roman"/>
+          <w:sz w:val="24"/>
+          <w:szCs w:val="24"/>
+        </w:rPr>
+        <w:t>AR</w:t>
+      </w:r>
+      <w:r>
+        <w:rPr>
+          <w:rFonts w:ascii="Times New Roman" w:hAnsi="Times New Roman" w:cs="Times New Roman"/>
+          <w:sz w:val="24"/>
+          <w:szCs w:val="24"/>
+        </w:rPr>
+        <w:t>XIV</w:t>
+      </w:r>
+      <w:r>
+        <w:rPr>
+          <w:rFonts w:ascii="Times New Roman" w:hAnsi="Times New Roman" w:cs="Times New Roman"/>
+          <w:sz w:val="24"/>
+          <w:szCs w:val="24"/>
+        </w:rPr>
+        <w:t xml:space="preserve"> (Miller et. Al.)</w:t>
+      </w:r>
+      <w:r>
+        <w:rPr>
+          <w:rFonts w:ascii="Times New Roman" w:hAnsi="Times New Roman" w:cs="Times New Roman"/>
+          <w:sz w:val="24"/>
+          <w:szCs w:val="24"/>
+        </w:rPr>
+        <w:t xml:space="preserve"> results.</w:t>
+      </w:r>
+    </w:p>
+    <w:p>
+      <w:pPr>
+        <w:pStyle w:val="ListParagraph"/>
+        <w:numPr>
+          <w:ilvl w:val="1"/>
+          <w:numId w:val="2"/>
+        </w:numPr>
+        <w:rPr>
+          <w:rFonts w:ascii="Times New Roman" w:hAnsi="Times New Roman" w:cs="Times New Roman"/>
+          <w:sz w:val="24"/>
+          <w:szCs w:val="24"/>
+        </w:rPr>
+      </w:pPr>
+      <w:r>
+        <w:rPr>
+          <w:rFonts w:ascii="Times New Roman" w:hAnsi="Times New Roman" w:cs="Times New Roman"/>
+          <w:sz w:val="24"/>
+          <w:szCs w:val="24"/>
+        </w:rPr>
+        <w:t>Test case for He3+Au at 200 GeV and Pb+Pb at 2.76 TeV.</w:t>
+      </w:r>
+    </w:p>
+    <w:p>
+      <w:pPr>
+        <w:pStyle w:val="ListParagraph"/>
+        <w:rPr>
+          <w:rFonts w:ascii="Times New Roman" w:hAnsi="Times New Roman" w:cs="Times New Roman"/>
+          <w:sz w:val="24"/>
+          <w:szCs w:val="24"/>
+        </w:rPr>
+      </w:pPr>
+      <w:r>
+        <w:rPr>
+          <w:rFonts w:ascii="Times New Roman" w:hAnsi="Times New Roman" w:cs="Times New Roman"/>
+          <w:sz w:val="24"/>
+          <w:szCs w:val="24"/>
+        </w:rPr>
+        <w:t>____</w:t>
+      </w:r>
+    </w:p>
+    <w:p>
+      <w:pPr>
+        <w:pStyle w:val="ListParagraph"/>
+        <w:numPr>
+          <w:ilvl w:val="0"/>
+          <w:numId w:val="2"/>
+        </w:numPr>
+        <w:rPr>
+          <w:rFonts w:ascii="Times New Roman" w:hAnsi="Times New Roman" w:cs="Times New Roman"/>
+          <w:sz w:val="24"/>
+          <w:szCs w:val="24"/>
+        </w:rPr>
+      </w:pPr>
+      <w:r>
+        <w:rPr>
+          <w:rFonts w:ascii="Times New Roman" w:hAnsi="Times New Roman" w:cs="Times New Roman"/>
+          <w:sz w:val="24"/>
+          <w:szCs w:val="24"/>
+        </w:rPr>
+        <w:t>Results/Analysis</w:t>
+      </w:r>
+    </w:p>
+    <w:p>
+      <w:pPr>
+        <w:pStyle w:val="ListParagraph"/>
+        <w:numPr>
+          <w:ilvl w:val="1"/>
+          <w:numId w:val="2"/>
+        </w:numPr>
+        <w:rPr>
+          <w:rFonts w:ascii="Times New Roman" w:hAnsi="Times New Roman" w:cs="Times New Roman"/>
+          <w:sz w:val="24"/>
+          <w:szCs w:val="24"/>
+        </w:rPr>
+      </w:pPr>
+      <w:r>
+        <w:rPr>
+          <w:rFonts w:ascii="Times New Roman" w:hAnsi="Times New Roman" w:cs="Times New Roman"/>
+          <w:sz w:val="24"/>
+          <w:szCs w:val="24"/>
+        </w:rPr>
+        <w:t>Provide detail on code variances from other models with explanations on what is found.</w:t>
+      </w:r>
+    </w:p>
+    <w:p>
+      <w:pPr>
+        <w:pStyle w:val="ListParagraph"/>
+        <w:numPr>
+          <w:ilvl w:val="0"/>
+          <w:numId w:val="2"/>
+        </w:numPr>
+        <w:rPr>
+          <w:rFonts w:ascii="Times New Roman" w:hAnsi="Times New Roman" w:cs="Times New Roman"/>
+          <w:sz w:val="24"/>
+          <w:szCs w:val="24"/>
+        </w:rPr>
+      </w:pPr>
+      <w:r>
+        <w:rPr>
+          <w:rFonts w:ascii="Times New Roman" w:hAnsi="Times New Roman" w:cs="Times New Roman"/>
+          <w:sz w:val="24"/>
+          <w:szCs w:val="24"/>
+        </w:rPr>
+        <w:t>Conclusions</w:t>
+      </w:r>
+    </w:p>
+    <w:p>
+      <w:pPr>
+        <w:pStyle w:val="ListParagraph"/>
+        <w:numPr>
+          <w:ilvl w:val="1"/>
+          <w:numId w:val="2"/>
+        </w:numPr>
+        <w:rPr>
+          <w:rFonts w:ascii="Times New Roman" w:hAnsi="Times New Roman" w:cs="Times New Roman"/>
+          <w:sz w:val="24"/>
+          <w:szCs w:val="24"/>
+        </w:rPr>
+      </w:pPr>
+      <w:r>
+        <w:rPr>
+          <w:rFonts w:ascii="Times New Roman" w:hAnsi="Times New Roman" w:cs="Times New Roman"/>
+          <w:sz w:val="24"/>
+          <w:szCs w:val="24"/>
+        </w:rPr>
+        <w:t>Summarize</w:t>
+      </w:r>
+    </w:p>
+    <w:p>
+      <w:pPr>
+        <w:pStyle w:val="ListParagraph"/>
+        <w:numPr>
+          <w:ilvl w:val="1"/>
+          <w:numId w:val="2"/>
+        </w:numPr>
+        <w:rPr>
+          <w:rFonts w:ascii="Times New Roman" w:hAnsi="Times New Roman" w:cs="Times New Roman"/>
+          <w:sz w:val="24"/>
+          <w:szCs w:val="24"/>
+        </w:rPr>
+      </w:pPr>
+      <w:r>
+        <w:rPr>
+          <w:rFonts w:ascii="Times New Roman" w:hAnsi="Times New Roman" w:cs="Times New Roman"/>
+          <w:sz w:val="24"/>
+          <w:szCs w:val="24"/>
+        </w:rPr>
+        <w:t>Future goals</w:t>
+      </w:r>
+    </w:p>
+    <w:p>
+      <w:pPr>
+        <w:pStyle w:val="ListParagraph"/>
+        <w:numPr>
+          <w:ilvl w:val="0"/>
+          <w:numId w:val="2"/>
+        </w:numPr>
+        <w:rPr>
+          <w:rFonts w:ascii="Times New Roman" w:hAnsi="Times New Roman" w:cs="Times New Roman"/>
+          <w:sz w:val="24"/>
+          <w:szCs w:val="24"/>
+        </w:rPr>
+      </w:pPr>
+      <w:r>
+        <w:rPr>
+          <w:rFonts w:ascii="Times New Roman" w:hAnsi="Times New Roman" w:cs="Times New Roman"/>
+          <w:sz w:val="24"/>
+          <w:szCs w:val="24"/>
+        </w:rPr>
+        <w:t>References</w:t>
+      </w:r>
+    </w:p>
+    <w:p>
+      <w:pPr>
+        <w:pStyle w:val="ListParagraph"/>
+        <w:numPr>
+          <w:ilvl w:val="0"/>
+          <w:numId w:val="2"/>
+        </w:numPr>
+        <w:rPr>
+          <w:rFonts w:ascii="Times New Roman" w:hAnsi="Times New Roman" w:cs="Times New Roman"/>
+          <w:sz w:val="24"/>
+          <w:szCs w:val="24"/>
+        </w:rPr>
+      </w:pPr>
+      <w:r>
+        <w:rPr>
+          <w:rFonts w:ascii="Times New Roman" w:hAnsi="Times New Roman" w:cs="Times New Roman"/>
+          <w:sz w:val="24"/>
+          <w:szCs w:val="24"/>
+        </w:rPr>
+        <w:t>Appendix</w:t>
+      </w:r>
+    </w:p>
+    <w:p>
+      <w:pPr>
+        <w:pStyle w:val="ListParagraph"/>
+        <w:numPr>
+          <w:ilvl w:val="1"/>
+          <w:numId w:val="2"/>
+        </w:numPr>
+        <w:rPr>
+          <w:rFonts w:ascii="Times New Roman" w:hAnsi="Times New Roman" w:cs="Times New Roman"/>
+          <w:sz w:val="24"/>
+          <w:szCs w:val="24"/>
+        </w:rPr>
+      </w:pPr>
+      <w:r>
+        <w:rPr>
+          <w:rFonts w:ascii="Times New Roman" w:hAnsi="Times New Roman" w:cs="Times New Roman"/>
+          <w:sz w:val="24"/>
+          <w:szCs w:val="24"/>
+        </w:rPr>
+        <w:t>Code</w:t>
+      </w:r>
+    </w:p>
+    <w:p>
+      <w:pPr>
+        <w:pStyle w:val="ListParagraph"/>
+        <w:rPr>
+          <w:rFonts w:ascii="Times New Roman" w:hAnsi="Times New Roman" w:cs="Times New Roman"/>
+          <w:sz w:val="24"/>
+          <w:szCs w:val="24"/>
+        </w:rPr>
+      </w:pPr>
+      <w:r>
+        <w:rPr>
+          <w:rFonts w:ascii="Times New Roman" w:hAnsi="Times New Roman" w:cs="Times New Roman"/>
+          <w:sz w:val="24"/>
+          <w:szCs w:val="24"/>
+        </w:rPr>
+        <w:lastRenderedPageBreak/>
+        <w:t>Outline figures needed for report</w:t>
       </w:r>
       <w:bookmarkStart w:id="0" w:name="_GoBack"/>
       <w:bookmarkEnd w:id="0"/>
-    </w:p>
-    <w:p>
-      <w:pPr>
-        <w:pStyle w:val="ListParagraph"/>
-        <w:ind w:left="1800"/>
-        <w:rPr>
-          <w:rFonts w:ascii="Times New Roman" w:hAnsi="Times New Roman" w:cs="Times New Roman"/>
-          <w:sz w:val="24"/>
-          <w:szCs w:val="24"/>
-        </w:rPr>
-      </w:pPr>
-      <w:r>
-        <w:rPr>
-          <w:rFonts w:ascii="Times New Roman" w:hAnsi="Times New Roman" w:cs="Times New Roman"/>
-          <w:sz w:val="24"/>
-          <w:szCs w:val="24"/>
-        </w:rPr>
-        <w:t>___</w:t>
-      </w:r>
-    </w:p>
-    <w:p>
-      <w:pPr>
-        <w:pStyle w:val="ListParagraph"/>
-        <w:numPr>
-          <w:ilvl w:val="1"/>
-          <w:numId w:val="2"/>
-        </w:numPr>
-        <w:rPr>
-          <w:rFonts w:ascii="Times New Roman" w:hAnsi="Times New Roman" w:cs="Times New Roman"/>
-          <w:sz w:val="24"/>
-          <w:szCs w:val="24"/>
-        </w:rPr>
-      </w:pPr>
-      <w:r>
-        <w:rPr>
-          <w:rFonts w:ascii="Times New Roman" w:hAnsi="Times New Roman" w:cs="Times New Roman"/>
-          <w:sz w:val="24"/>
-          <w:szCs w:val="24"/>
-        </w:rPr>
-        <w:t>Objectives of program</w:t>
-      </w:r>
-    </w:p>
-    <w:p>
-      <w:pPr>
-        <w:pStyle w:val="ListParagraph"/>
-        <w:numPr>
-          <w:ilvl w:val="2"/>
-          <w:numId w:val="2"/>
-        </w:numPr>
-        <w:rPr>
-          <w:rFonts w:ascii="Times New Roman" w:hAnsi="Times New Roman" w:cs="Times New Roman"/>
-          <w:sz w:val="24"/>
-          <w:szCs w:val="24"/>
-        </w:rPr>
-      </w:pPr>
-      <w:r>
-        <w:rPr>
-          <w:rFonts w:ascii="Times New Roman" w:hAnsi="Times New Roman" w:cs="Times New Roman"/>
-          <w:sz w:val="24"/>
-          <w:szCs w:val="24"/>
-        </w:rPr>
-        <w:t>Freely available Github project</w:t>
-      </w:r>
-    </w:p>
-    <w:p>
-      <w:pPr>
-        <w:pStyle w:val="ListParagraph"/>
-        <w:numPr>
-          <w:ilvl w:val="3"/>
-          <w:numId w:val="2"/>
-        </w:numPr>
-        <w:rPr>
-          <w:rFonts w:ascii="Times New Roman" w:hAnsi="Times New Roman" w:cs="Times New Roman"/>
-          <w:sz w:val="24"/>
-          <w:szCs w:val="24"/>
-        </w:rPr>
-      </w:pPr>
-      <w:r>
-        <w:rPr>
-          <w:rFonts w:ascii="Times New Roman" w:hAnsi="Times New Roman" w:cs="Times New Roman"/>
-          <w:sz w:val="24"/>
-          <w:szCs w:val="24"/>
-        </w:rPr>
-        <w:t>Provide user-friendly code to utilize Monte Carlo Glauber model to collide different elements on demand</w:t>
-      </w:r>
-    </w:p>
-    <w:p>
-      <w:pPr>
-        <w:pStyle w:val="ListParagraph"/>
-        <w:numPr>
-          <w:ilvl w:val="2"/>
-          <w:numId w:val="2"/>
-        </w:numPr>
-        <w:rPr>
-          <w:rFonts w:ascii="Times New Roman" w:hAnsi="Times New Roman" w:cs="Times New Roman"/>
-          <w:sz w:val="24"/>
-          <w:szCs w:val="24"/>
-        </w:rPr>
-      </w:pPr>
-      <w:r>
-        <w:rPr>
-          <w:rFonts w:ascii="Times New Roman" w:hAnsi="Times New Roman" w:cs="Times New Roman"/>
-          <w:sz w:val="24"/>
-          <w:szCs w:val="24"/>
-        </w:rPr>
-        <w:t>Provide analysis on on-going collisions being explored at RHIC and LHC</w:t>
-      </w:r>
-    </w:p>
-    <w:p>
-      <w:pPr>
-        <w:pStyle w:val="ListParagraph"/>
-        <w:ind w:left="1080"/>
-        <w:rPr>
-          <w:rFonts w:ascii="Times New Roman" w:hAnsi="Times New Roman" w:cs="Times New Roman"/>
-          <w:sz w:val="24"/>
-          <w:szCs w:val="24"/>
-        </w:rPr>
-      </w:pPr>
-      <w:r>
-        <w:rPr>
-          <w:rFonts w:ascii="Times New Roman" w:hAnsi="Times New Roman" w:cs="Times New Roman"/>
-          <w:sz w:val="24"/>
-          <w:szCs w:val="24"/>
-        </w:rPr>
-        <w:t>____</w:t>
-      </w:r>
-    </w:p>
-    <w:p>
-      <w:pPr>
-        <w:pStyle w:val="ListParagraph"/>
-        <w:numPr>
-          <w:ilvl w:val="0"/>
-          <w:numId w:val="2"/>
-        </w:numPr>
-        <w:rPr>
-          <w:rFonts w:ascii="Times New Roman" w:hAnsi="Times New Roman" w:cs="Times New Roman"/>
-          <w:sz w:val="24"/>
-          <w:szCs w:val="24"/>
-        </w:rPr>
-      </w:pPr>
-      <w:r>
-        <w:rPr>
-          <w:rFonts w:ascii="Times New Roman" w:hAnsi="Times New Roman" w:cs="Times New Roman"/>
-          <w:sz w:val="24"/>
-          <w:szCs w:val="24"/>
-        </w:rPr>
-        <w:t>Data</w:t>
-      </w:r>
-    </w:p>
-    <w:p>
-      <w:pPr>
-        <w:pStyle w:val="ListParagraph"/>
-        <w:numPr>
-          <w:ilvl w:val="1"/>
-          <w:numId w:val="2"/>
-        </w:numPr>
-        <w:rPr>
-          <w:rFonts w:ascii="Times New Roman" w:hAnsi="Times New Roman" w:cs="Times New Roman"/>
-          <w:sz w:val="24"/>
-          <w:szCs w:val="24"/>
-        </w:rPr>
-      </w:pPr>
-      <w:r>
-        <w:rPr>
-          <w:rFonts w:ascii="Times New Roman" w:hAnsi="Times New Roman" w:cs="Times New Roman"/>
-          <w:sz w:val="24"/>
-          <w:szCs w:val="24"/>
-        </w:rPr>
-        <w:t>Source of data</w:t>
-      </w:r>
-    </w:p>
-    <w:p>
-      <w:pPr>
-        <w:pStyle w:val="ListParagraph"/>
-        <w:numPr>
-          <w:ilvl w:val="1"/>
-          <w:numId w:val="2"/>
-        </w:numPr>
-        <w:rPr>
-          <w:rFonts w:ascii="Times New Roman" w:hAnsi="Times New Roman" w:cs="Times New Roman"/>
-          <w:sz w:val="24"/>
-          <w:szCs w:val="24"/>
-        </w:rPr>
-      </w:pPr>
-      <w:r>
-        <w:rPr>
-          <w:rFonts w:ascii="Times New Roman" w:hAnsi="Times New Roman" w:cs="Times New Roman"/>
-          <w:sz w:val="24"/>
-          <w:szCs w:val="24"/>
-        </w:rPr>
-        <w:t>References to Cern and DeVries results.</w:t>
-      </w:r>
-    </w:p>
-    <w:p>
-      <w:pPr>
-        <w:pStyle w:val="ListParagraph"/>
-        <w:rPr>
-          <w:rFonts w:ascii="Times New Roman" w:hAnsi="Times New Roman" w:cs="Times New Roman"/>
-          <w:sz w:val="24"/>
-          <w:szCs w:val="24"/>
-        </w:rPr>
-      </w:pPr>
-      <w:r>
-        <w:rPr>
-          <w:rFonts w:ascii="Times New Roman" w:hAnsi="Times New Roman" w:cs="Times New Roman"/>
-          <w:sz w:val="24"/>
-          <w:szCs w:val="24"/>
-        </w:rPr>
-        <w:t>_</w:t>
-      </w:r>
-    </w:p>
-    <w:p>
-      <w:pPr>
-        <w:pStyle w:val="ListParagraph"/>
-        <w:numPr>
-          <w:ilvl w:val="0"/>
-          <w:numId w:val="2"/>
-        </w:numPr>
-        <w:rPr>
-          <w:rFonts w:ascii="Times New Roman" w:hAnsi="Times New Roman" w:cs="Times New Roman"/>
-          <w:sz w:val="24"/>
-          <w:szCs w:val="24"/>
-        </w:rPr>
-      </w:pPr>
-      <w:r>
-        <w:rPr>
-          <w:rFonts w:ascii="Times New Roman" w:hAnsi="Times New Roman" w:cs="Times New Roman"/>
-          <w:sz w:val="24"/>
-          <w:szCs w:val="24"/>
-        </w:rPr>
-        <w:t>Program</w:t>
-      </w:r>
-    </w:p>
-    <w:p>
-      <w:pPr>
-        <w:pStyle w:val="ListParagraph"/>
-        <w:numPr>
-          <w:ilvl w:val="1"/>
-          <w:numId w:val="2"/>
-        </w:numPr>
-        <w:rPr>
-          <w:rFonts w:ascii="Times New Roman" w:hAnsi="Times New Roman" w:cs="Times New Roman"/>
-          <w:sz w:val="24"/>
-          <w:szCs w:val="24"/>
-        </w:rPr>
-      </w:pPr>
-      <w:r>
-        <w:rPr>
-          <w:rFonts w:ascii="Times New Roman" w:hAnsi="Times New Roman" w:cs="Times New Roman"/>
-          <w:sz w:val="24"/>
-          <w:szCs w:val="24"/>
-        </w:rPr>
-        <w:t>Examples to test to show how code is run</w:t>
-      </w:r>
-    </w:p>
-    <w:p>
-      <w:pPr>
-        <w:pStyle w:val="ListParagraph"/>
-        <w:numPr>
-          <w:ilvl w:val="1"/>
-          <w:numId w:val="2"/>
-        </w:numPr>
-        <w:rPr>
-          <w:rFonts w:ascii="Times New Roman" w:hAnsi="Times New Roman" w:cs="Times New Roman"/>
-          <w:sz w:val="24"/>
-          <w:szCs w:val="24"/>
-        </w:rPr>
-      </w:pPr>
-      <w:r>
-        <w:rPr>
-          <w:rFonts w:ascii="Times New Roman" w:hAnsi="Times New Roman" w:cs="Times New Roman"/>
-          <w:sz w:val="24"/>
-          <w:szCs w:val="24"/>
-        </w:rPr>
-        <w:t xml:space="preserve">Shows results for Au+Au at 200 GeV for comparison to </w:t>
-      </w:r>
-      <w:r>
-        <w:rPr>
-          <w:rFonts w:ascii="Times New Roman" w:hAnsi="Times New Roman" w:cs="Times New Roman"/>
-          <w:sz w:val="24"/>
-          <w:szCs w:val="24"/>
-        </w:rPr>
-        <w:t>AR</w:t>
-      </w:r>
-      <w:r>
-        <w:rPr>
-          <w:rFonts w:ascii="Times New Roman" w:hAnsi="Times New Roman" w:cs="Times New Roman"/>
-          <w:sz w:val="24"/>
-          <w:szCs w:val="24"/>
-        </w:rPr>
-        <w:t>XIV</w:t>
-      </w:r>
-      <w:r>
-        <w:rPr>
-          <w:rFonts w:ascii="Times New Roman" w:hAnsi="Times New Roman" w:cs="Times New Roman"/>
-          <w:sz w:val="24"/>
-          <w:szCs w:val="24"/>
-        </w:rPr>
-        <w:t xml:space="preserve"> (Miller et. Al.)</w:t>
-      </w:r>
-      <w:r>
-        <w:rPr>
-          <w:rFonts w:ascii="Times New Roman" w:hAnsi="Times New Roman" w:cs="Times New Roman"/>
-          <w:sz w:val="24"/>
-          <w:szCs w:val="24"/>
-        </w:rPr>
-        <w:t xml:space="preserve"> results.</w:t>
-      </w:r>
-    </w:p>
-    <w:p>
-      <w:pPr>
-        <w:pStyle w:val="ListParagraph"/>
-        <w:numPr>
-          <w:ilvl w:val="1"/>
-          <w:numId w:val="2"/>
-        </w:numPr>
-        <w:rPr>
-          <w:rFonts w:ascii="Times New Roman" w:hAnsi="Times New Roman" w:cs="Times New Roman"/>
-          <w:sz w:val="24"/>
-          <w:szCs w:val="24"/>
-        </w:rPr>
-      </w:pPr>
-      <w:r>
-        <w:rPr>
-          <w:rFonts w:ascii="Times New Roman" w:hAnsi="Times New Roman" w:cs="Times New Roman"/>
-          <w:sz w:val="24"/>
-          <w:szCs w:val="24"/>
-        </w:rPr>
-        <w:t>Test case for He3+Au at 200 GeV and Pb+Pb at 2.76 TeV.</w:t>
-      </w:r>
-    </w:p>
-    <w:p>
-      <w:pPr>
-        <w:pStyle w:val="ListParagraph"/>
-        <w:rPr>
-          <w:rFonts w:ascii="Times New Roman" w:hAnsi="Times New Roman" w:cs="Times New Roman"/>
-          <w:sz w:val="24"/>
-          <w:szCs w:val="24"/>
-        </w:rPr>
-      </w:pPr>
-      <w:r>
-        <w:rPr>
-          <w:rFonts w:ascii="Times New Roman" w:hAnsi="Times New Roman" w:cs="Times New Roman"/>
-          <w:sz w:val="24"/>
-          <w:szCs w:val="24"/>
-        </w:rPr>
-        <w:t>____</w:t>
-      </w:r>
-    </w:p>
-    <w:p>
-      <w:pPr>
-        <w:pStyle w:val="ListParagraph"/>
-        <w:numPr>
-          <w:ilvl w:val="0"/>
-          <w:numId w:val="2"/>
-        </w:numPr>
-        <w:rPr>
-          <w:rFonts w:ascii="Times New Roman" w:hAnsi="Times New Roman" w:cs="Times New Roman"/>
-          <w:sz w:val="24"/>
-          <w:szCs w:val="24"/>
-        </w:rPr>
-      </w:pPr>
-      <w:r>
-        <w:rPr>
-          <w:rFonts w:ascii="Times New Roman" w:hAnsi="Times New Roman" w:cs="Times New Roman"/>
-          <w:sz w:val="24"/>
-          <w:szCs w:val="24"/>
-        </w:rPr>
-        <w:t>Results/Analysis</w:t>
-      </w:r>
-    </w:p>
-    <w:p>
-      <w:pPr>
-        <w:pStyle w:val="ListParagraph"/>
-        <w:numPr>
-          <w:ilvl w:val="1"/>
-          <w:numId w:val="2"/>
-        </w:numPr>
-        <w:rPr>
-          <w:rFonts w:ascii="Times New Roman" w:hAnsi="Times New Roman" w:cs="Times New Roman"/>
-          <w:sz w:val="24"/>
-          <w:szCs w:val="24"/>
-        </w:rPr>
-      </w:pPr>
-      <w:r>
-        <w:rPr>
-          <w:rFonts w:ascii="Times New Roman" w:hAnsi="Times New Roman" w:cs="Times New Roman"/>
-          <w:sz w:val="24"/>
-          <w:szCs w:val="24"/>
-        </w:rPr>
-        <w:t>Provide detail on code variances from other models with explanations on what is found.</w:t>
-      </w:r>
-    </w:p>
-    <w:p>
-      <w:pPr>
-        <w:pStyle w:val="ListParagraph"/>
-        <w:numPr>
-          <w:ilvl w:val="0"/>
-          <w:numId w:val="2"/>
-        </w:numPr>
-        <w:rPr>
-          <w:rFonts w:ascii="Times New Roman" w:hAnsi="Times New Roman" w:cs="Times New Roman"/>
-          <w:sz w:val="24"/>
-          <w:szCs w:val="24"/>
-        </w:rPr>
-      </w:pPr>
-      <w:r>
-        <w:rPr>
-          <w:rFonts w:ascii="Times New Roman" w:hAnsi="Times New Roman" w:cs="Times New Roman"/>
-          <w:sz w:val="24"/>
-          <w:szCs w:val="24"/>
-        </w:rPr>
-        <w:t>Conclusions</w:t>
-      </w:r>
-    </w:p>
-    <w:p>
-      <w:pPr>
-        <w:pStyle w:val="ListParagraph"/>
-        <w:numPr>
-          <w:ilvl w:val="1"/>
-          <w:numId w:val="2"/>
-        </w:numPr>
-        <w:rPr>
-          <w:rFonts w:ascii="Times New Roman" w:hAnsi="Times New Roman" w:cs="Times New Roman"/>
-          <w:sz w:val="24"/>
-          <w:szCs w:val="24"/>
-        </w:rPr>
-      </w:pPr>
-      <w:r>
-        <w:rPr>
-          <w:rFonts w:ascii="Times New Roman" w:hAnsi="Times New Roman" w:cs="Times New Roman"/>
-          <w:sz w:val="24"/>
-          <w:szCs w:val="24"/>
-        </w:rPr>
-        <w:t>Summarize</w:t>
-      </w:r>
-    </w:p>
-    <w:p>
-      <w:pPr>
-        <w:pStyle w:val="ListParagraph"/>
-        <w:numPr>
-          <w:ilvl w:val="1"/>
-          <w:numId w:val="2"/>
-        </w:numPr>
-        <w:rPr>
-          <w:rFonts w:ascii="Times New Roman" w:hAnsi="Times New Roman" w:cs="Times New Roman"/>
-          <w:sz w:val="24"/>
-          <w:szCs w:val="24"/>
-        </w:rPr>
-      </w:pPr>
-      <w:r>
-        <w:rPr>
-          <w:rFonts w:ascii="Times New Roman" w:hAnsi="Times New Roman" w:cs="Times New Roman"/>
-          <w:sz w:val="24"/>
-          <w:szCs w:val="24"/>
-        </w:rPr>
-        <w:t>Future goals</w:t>
-      </w:r>
-    </w:p>
-    <w:p>
-      <w:pPr>
-        <w:pStyle w:val="ListParagraph"/>
-        <w:numPr>
-          <w:ilvl w:val="0"/>
-          <w:numId w:val="2"/>
-        </w:numPr>
-        <w:rPr>
-          <w:rFonts w:ascii="Times New Roman" w:hAnsi="Times New Roman" w:cs="Times New Roman"/>
-          <w:sz w:val="24"/>
-          <w:szCs w:val="24"/>
-        </w:rPr>
-      </w:pPr>
-      <w:r>
-        <w:rPr>
-          <w:rFonts w:ascii="Times New Roman" w:hAnsi="Times New Roman" w:cs="Times New Roman"/>
-          <w:sz w:val="24"/>
-          <w:szCs w:val="24"/>
-        </w:rPr>
-        <w:t>References</w:t>
-      </w:r>
-    </w:p>
-    <w:p>
-      <w:pPr>
-        <w:pStyle w:val="ListParagraph"/>
-        <w:numPr>
-          <w:ilvl w:val="0"/>
-          <w:numId w:val="2"/>
-        </w:numPr>
-        <w:rPr>
-          <w:rFonts w:ascii="Times New Roman" w:hAnsi="Times New Roman" w:cs="Times New Roman"/>
-          <w:sz w:val="24"/>
-          <w:szCs w:val="24"/>
-        </w:rPr>
-      </w:pPr>
-      <w:r>
-        <w:rPr>
-          <w:rFonts w:ascii="Times New Roman" w:hAnsi="Times New Roman" w:cs="Times New Roman"/>
-          <w:sz w:val="24"/>
-          <w:szCs w:val="24"/>
-        </w:rPr>
-        <w:t>Appendix</w:t>
-      </w:r>
-    </w:p>
-    <w:p>
-      <w:pPr>
-        <w:pStyle w:val="ListParagraph"/>
-        <w:numPr>
-          <w:ilvl w:val="1"/>
-          <w:numId w:val="2"/>
-        </w:numPr>
-        <w:rPr>
-          <w:rFonts w:ascii="Times New Roman" w:hAnsi="Times New Roman" w:cs="Times New Roman"/>
-          <w:sz w:val="24"/>
-          <w:szCs w:val="24"/>
-        </w:rPr>
-      </w:pPr>
-      <w:r>
-        <w:rPr>
-          <w:rFonts w:ascii="Times New Roman" w:hAnsi="Times New Roman" w:cs="Times New Roman"/>
-          <w:sz w:val="24"/>
-          <w:szCs w:val="24"/>
-        </w:rPr>
-        <w:t>Code</w:t>
-      </w:r>
     </w:p>
     <w:p>
       <w:pPr>

</xml_diff>

<commit_message>
References and Appendix added
</commit_message>
<xml_diff>
--- a/SeniorProject/Outline.docx
+++ b/SeniorProject/Outline.docx
@@ -266,7 +266,25 @@
           <w:sz w:val="24"/>
           <w:szCs w:val="24"/>
         </w:rPr>
-        <w:t>RHIC Au+Au collisions</w:t>
+        <w:t xml:space="preserve">RHIC </w:t>
+      </w:r>
+      <w:proofErr w:type="spellStart"/>
+      <w:r>
+        <w:rPr>
+          <w:rFonts w:ascii="Times New Roman" w:hAnsi="Times New Roman" w:cs="Times New Roman"/>
+          <w:sz w:val="24"/>
+          <w:szCs w:val="24"/>
+        </w:rPr>
+        <w:t>Au+Au</w:t>
+      </w:r>
+      <w:proofErr w:type="spellEnd"/>
+      <w:r>
+        <w:rPr>
+          <w:rFonts w:ascii="Times New Roman" w:hAnsi="Times New Roman" w:cs="Times New Roman"/>
+          <w:sz w:val="24"/>
+          <w:szCs w:val="24"/>
+        </w:rPr>
+        <w:t xml:space="preserve"> collisions</w:t>
       </w:r>
     </w:p>
     <w:p>
@@ -310,7 +328,25 @@
           <w:sz w:val="24"/>
           <w:szCs w:val="24"/>
         </w:rPr>
-        <w:t>LHC Pb+Pb collisions</w:t>
+        <w:t xml:space="preserve">LHC </w:t>
+      </w:r>
+      <w:proofErr w:type="spellStart"/>
+      <w:r>
+        <w:rPr>
+          <w:rFonts w:ascii="Times New Roman" w:hAnsi="Times New Roman" w:cs="Times New Roman"/>
+          <w:sz w:val="24"/>
+          <w:szCs w:val="24"/>
+        </w:rPr>
+        <w:t>Pb+Pb</w:t>
+      </w:r>
+      <w:proofErr w:type="spellEnd"/>
+      <w:r>
+        <w:rPr>
+          <w:rFonts w:ascii="Times New Roman" w:hAnsi="Times New Roman" w:cs="Times New Roman"/>
+          <w:sz w:val="24"/>
+          <w:szCs w:val="24"/>
+        </w:rPr>
+        <w:t xml:space="preserve"> collisions</w:t>
       </w:r>
     </w:p>
     <w:p>
@@ -351,7 +387,25 @@
           <w:sz w:val="24"/>
           <w:szCs w:val="24"/>
         </w:rPr>
-        <w:t>Compare to figure 17 of arxiv results.</w:t>
+        <w:t xml:space="preserve">Compare to figure 17 of </w:t>
+      </w:r>
+      <w:proofErr w:type="spellStart"/>
+      <w:r>
+        <w:rPr>
+          <w:rFonts w:ascii="Times New Roman" w:hAnsi="Times New Roman" w:cs="Times New Roman"/>
+          <w:sz w:val="24"/>
+          <w:szCs w:val="24"/>
+        </w:rPr>
+        <w:t>arxiv</w:t>
+      </w:r>
+      <w:proofErr w:type="spellEnd"/>
+      <w:r>
+        <w:rPr>
+          <w:rFonts w:ascii="Times New Roman" w:hAnsi="Times New Roman" w:cs="Times New Roman"/>
+          <w:sz w:val="24"/>
+          <w:szCs w:val="24"/>
+        </w:rPr>
+        <w:t xml:space="preserve"> results.</w:t>
       </w:r>
     </w:p>
     <w:p>
@@ -543,7 +597,43 @@
           <w:sz w:val="24"/>
           <w:szCs w:val="24"/>
         </w:rPr>
-        <w:t>References to Cern and DeVries results.</w:t>
+        <w:t xml:space="preserve">References to </w:t>
+      </w:r>
+      <w:proofErr w:type="spellStart"/>
+      <w:r>
+        <w:rPr>
+          <w:rFonts w:ascii="Times New Roman" w:hAnsi="Times New Roman" w:cs="Times New Roman"/>
+          <w:sz w:val="24"/>
+          <w:szCs w:val="24"/>
+        </w:rPr>
+        <w:t>Cern</w:t>
+      </w:r>
+      <w:proofErr w:type="spellEnd"/>
+      <w:r>
+        <w:rPr>
+          <w:rFonts w:ascii="Times New Roman" w:hAnsi="Times New Roman" w:cs="Times New Roman"/>
+          <w:sz w:val="24"/>
+          <w:szCs w:val="24"/>
+        </w:rPr>
+        <w:t xml:space="preserve"> and </w:t>
+      </w:r>
+      <w:proofErr w:type="spellStart"/>
+      <w:r>
+        <w:rPr>
+          <w:rFonts w:ascii="Times New Roman" w:hAnsi="Times New Roman" w:cs="Times New Roman"/>
+          <w:sz w:val="24"/>
+          <w:szCs w:val="24"/>
+        </w:rPr>
+        <w:t>DeVries</w:t>
+      </w:r>
+      <w:proofErr w:type="spellEnd"/>
+      <w:r>
+        <w:rPr>
+          <w:rFonts w:ascii="Times New Roman" w:hAnsi="Times New Roman" w:cs="Times New Roman"/>
+          <w:sz w:val="24"/>
+          <w:szCs w:val="24"/>
+        </w:rPr>
+        <w:t xml:space="preserve"> results.</w:t>
       </w:r>
     </w:p>
     <w:p>
@@ -627,7 +717,43 @@
           <w:sz w:val="24"/>
           <w:szCs w:val="24"/>
         </w:rPr>
-        <w:t xml:space="preserve">Shows results for Au+Au at 200 GeV for comparison to </w:t>
+        <w:t xml:space="preserve">Shows results for </w:t>
+      </w:r>
+      <w:proofErr w:type="spellStart"/>
+      <w:r>
+        <w:rPr>
+          <w:rFonts w:ascii="Times New Roman" w:hAnsi="Times New Roman" w:cs="Times New Roman"/>
+          <w:sz w:val="24"/>
+          <w:szCs w:val="24"/>
+        </w:rPr>
+        <w:t>Au+Au</w:t>
+      </w:r>
+      <w:proofErr w:type="spellEnd"/>
+      <w:r>
+        <w:rPr>
+          <w:rFonts w:ascii="Times New Roman" w:hAnsi="Times New Roman" w:cs="Times New Roman"/>
+          <w:sz w:val="24"/>
+          <w:szCs w:val="24"/>
+        </w:rPr>
+        <w:t xml:space="preserve"> at 200 </w:t>
+      </w:r>
+      <w:proofErr w:type="spellStart"/>
+      <w:r>
+        <w:rPr>
+          <w:rFonts w:ascii="Times New Roman" w:hAnsi="Times New Roman" w:cs="Times New Roman"/>
+          <w:sz w:val="24"/>
+          <w:szCs w:val="24"/>
+        </w:rPr>
+        <w:t>GeV</w:t>
+      </w:r>
+      <w:proofErr w:type="spellEnd"/>
+      <w:r>
+        <w:rPr>
+          <w:rFonts w:ascii="Times New Roman" w:hAnsi="Times New Roman" w:cs="Times New Roman"/>
+          <w:sz w:val="24"/>
+          <w:szCs w:val="24"/>
+        </w:rPr>
+        <w:t xml:space="preserve"> for comparison to </w:t>
       </w:r>
       <w:r>
         <w:rPr>
@@ -651,15 +777,51 @@
           <w:sz w:val="24"/>
           <w:szCs w:val="24"/>
         </w:rPr>
-        <w:t xml:space="preserve"> (Miller et. Al.)</w:t>
-      </w:r>
-      <w:r>
-        <w:rPr>
-          <w:rFonts w:ascii="Times New Roman" w:hAnsi="Times New Roman" w:cs="Times New Roman"/>
-          <w:sz w:val="24"/>
-          <w:szCs w:val="24"/>
-        </w:rPr>
-        <w:t xml:space="preserve"> results.</w:t>
+        <w:t xml:space="preserve"> (Miller </w:t>
+      </w:r>
+      <w:proofErr w:type="gramStart"/>
+      <w:r>
+        <w:rPr>
+          <w:rFonts w:ascii="Times New Roman" w:hAnsi="Times New Roman" w:cs="Times New Roman"/>
+          <w:sz w:val="24"/>
+          <w:szCs w:val="24"/>
+        </w:rPr>
+        <w:t>et</w:t>
+      </w:r>
+      <w:proofErr w:type="gramEnd"/>
+      <w:r>
+        <w:rPr>
+          <w:rFonts w:ascii="Times New Roman" w:hAnsi="Times New Roman" w:cs="Times New Roman"/>
+          <w:sz w:val="24"/>
+          <w:szCs w:val="24"/>
+        </w:rPr>
+        <w:t>. Al.)</w:t>
+      </w:r>
+      <w:r>
+        <w:rPr>
+          <w:rFonts w:ascii="Times New Roman" w:hAnsi="Times New Roman" w:cs="Times New Roman"/>
+          <w:sz w:val="24"/>
+          <w:szCs w:val="24"/>
+        </w:rPr>
+        <w:t xml:space="preserve"> </w:t>
+      </w:r>
+      <w:proofErr w:type="gramStart"/>
+      <w:r>
+        <w:rPr>
+          <w:rFonts w:ascii="Times New Roman" w:hAnsi="Times New Roman" w:cs="Times New Roman"/>
+          <w:sz w:val="24"/>
+          <w:szCs w:val="24"/>
+        </w:rPr>
+        <w:t>results</w:t>
+      </w:r>
+      <w:proofErr w:type="gramEnd"/>
+      <w:r>
+        <w:rPr>
+          <w:rFonts w:ascii="Times New Roman" w:hAnsi="Times New Roman" w:cs="Times New Roman"/>
+          <w:sz w:val="24"/>
+          <w:szCs w:val="24"/>
+        </w:rPr>
+        <w:t>.</w:t>
       </w:r>
     </w:p>
     <w:p>
@@ -681,7 +843,61 @@
           <w:sz w:val="24"/>
           <w:szCs w:val="24"/>
         </w:rPr>
-        <w:t>Test case for He3+Au at 200 GeV and Pb+Pb at 2.76 TeV.</w:t>
+        <w:t xml:space="preserve">Test case for He3+Au at 200 </w:t>
+      </w:r>
+      <w:proofErr w:type="spellStart"/>
+      <w:r>
+        <w:rPr>
+          <w:rFonts w:ascii="Times New Roman" w:hAnsi="Times New Roman" w:cs="Times New Roman"/>
+          <w:sz w:val="24"/>
+          <w:szCs w:val="24"/>
+        </w:rPr>
+        <w:t>GeV</w:t>
+      </w:r>
+      <w:proofErr w:type="spellEnd"/>
+      <w:r>
+        <w:rPr>
+          <w:rFonts w:ascii="Times New Roman" w:hAnsi="Times New Roman" w:cs="Times New Roman"/>
+          <w:sz w:val="24"/>
+          <w:szCs w:val="24"/>
+        </w:rPr>
+        <w:t xml:space="preserve"> and </w:t>
+      </w:r>
+      <w:proofErr w:type="spellStart"/>
+      <w:r>
+        <w:rPr>
+          <w:rFonts w:ascii="Times New Roman" w:hAnsi="Times New Roman" w:cs="Times New Roman"/>
+          <w:sz w:val="24"/>
+          <w:szCs w:val="24"/>
+        </w:rPr>
+        <w:t>Pb+Pb</w:t>
+      </w:r>
+      <w:proofErr w:type="spellEnd"/>
+      <w:r>
+        <w:rPr>
+          <w:rFonts w:ascii="Times New Roman" w:hAnsi="Times New Roman" w:cs="Times New Roman"/>
+          <w:sz w:val="24"/>
+          <w:szCs w:val="24"/>
+        </w:rPr>
+        <w:t xml:space="preserve"> at 2.76 </w:t>
+      </w:r>
+      <w:proofErr w:type="spellStart"/>
+      <w:r>
+        <w:rPr>
+          <w:rFonts w:ascii="Times New Roman" w:hAnsi="Times New Roman" w:cs="Times New Roman"/>
+          <w:sz w:val="24"/>
+          <w:szCs w:val="24"/>
+        </w:rPr>
+        <w:t>TeV</w:t>
+      </w:r>
+      <w:proofErr w:type="spellEnd"/>
+      <w:r>
+        <w:rPr>
+          <w:rFonts w:ascii="Times New Roman" w:hAnsi="Times New Roman" w:cs="Times New Roman"/>
+          <w:sz w:val="24"/>
+          <w:szCs w:val="24"/>
+        </w:rPr>
+        <w:t>.</w:t>
       </w:r>
     </w:p>
     <w:p>
@@ -880,34 +1096,15 @@
     </w:p>
     <w:p>
       <w:pPr>
-        <w:pStyle w:val="ListParagraph"/>
-        <w:rPr>
-          <w:rFonts w:ascii="Times New Roman" w:hAnsi="Times New Roman" w:cs="Times New Roman"/>
-          <w:sz w:val="24"/>
-          <w:szCs w:val="24"/>
-        </w:rPr>
-      </w:pPr>
-      <w:r>
-        <w:rPr>
-          <w:rFonts w:ascii="Times New Roman" w:hAnsi="Times New Roman" w:cs="Times New Roman"/>
-          <w:sz w:val="24"/>
-          <w:szCs w:val="24"/>
-        </w:rPr>
-        <w:lastRenderedPageBreak/>
-        <w:t>Outline figures needed for report</w:t>
-      </w:r>
+        <w:ind w:left="360"/>
+        <w:rPr>
+          <w:rFonts w:ascii="Times New Roman" w:hAnsi="Times New Roman" w:cs="Times New Roman"/>
+          <w:sz w:val="24"/>
+          <w:szCs w:val="24"/>
+        </w:rPr>
+      </w:pPr>
       <w:bookmarkStart w:id="0" w:name="_GoBack"/>
       <w:bookmarkEnd w:id="0"/>
-    </w:p>
-    <w:p>
-      <w:pPr>
-        <w:ind w:left="360"/>
-        <w:rPr>
-          <w:rFonts w:ascii="Times New Roman" w:hAnsi="Times New Roman" w:cs="Times New Roman"/>
-          <w:sz w:val="24"/>
-          <w:szCs w:val="24"/>
-        </w:rPr>
-      </w:pPr>
     </w:p>
     <w:p>
       <w:pPr>

</xml_diff>